<commit_message>
adding pdf and correction of typo
</commit_message>
<xml_diff>
--- a/Uebung3_Loesung.docx
+++ b/Uebung3_Loesung.docx
@@ -10443,19 +10443,7 @@
         <w:t xml:space="preserve">Die Reihenfolge innerhalb der Publisher (Message [1], …, Message [15]) stimmt (durch die Queue), die Anordnung </w:t>
       </w:r>
       <w:r>
-        <w:t>Producer</w:t>
-      </w:r>
-      <w:r>
-        <w:t xml:space="preserve"> </w:t>
-      </w:r>
-      <w:r>
-        <w:t>1, Producer</w:t>
-      </w:r>
-      <w:r>
-        <w:t xml:space="preserve"> </w:t>
-      </w:r>
-      <w:r>
-        <w:t>2</w:t>
+        <w:t>Producer 1, Producer 2</w:t>
       </w:r>
       <w:r>
         <w:t xml:space="preserve"> muss</w:t>
@@ -10668,25 +10656,7 @@
         <w:rPr>
           <w:u w:val="single"/>
         </w:rPr>
-        <w:t xml:space="preserve"> Point</w:t>
-      </w:r>
-      <w:r>
-        <w:rPr>
-          <w:u w:val="single"/>
-        </w:rPr>
-        <w:t xml:space="preserve"> (</w:t>
-      </w:r>
-      <w:r>
-        <w:rPr>
-          <w:u w:val="single"/>
-        </w:rPr>
-        <w:t>Producer/Consumer</w:t>
-      </w:r>
-      <w:r>
-        <w:rPr>
-          <w:u w:val="single"/>
-        </w:rPr>
-        <w:t>)</w:t>
+        <w:t xml:space="preserve"> Point (Producer/Consumer)</w:t>
       </w:r>
     </w:p>
     <w:p>
@@ -10698,26 +10668,10 @@
         </w:numPr>
       </w:pPr>
       <w:r>
-        <w:t xml:space="preserve">Durch die Queue wird jeweils sichergestellt, dass Nachrichten in derselben Reihenfolge </w:t>
-      </w:r>
-      <w:proofErr w:type="gramStart"/>
-      <w:r>
-        <w:t>empfangen</w:t>
-      </w:r>
-      <w:proofErr w:type="gramEnd"/>
-      <w:r>
-        <w:t xml:space="preserve"> </w:t>
-      </w:r>
-      <w:proofErr w:type="spellStart"/>
-      <w:r>
-        <w:t>w</w:t>
-      </w:r>
-      <w:r>
-        <w:t>werden</w:t>
-      </w:r>
-      <w:proofErr w:type="spellEnd"/>
-      <w:r>
-        <w:t>,</w:t>
+        <w:t xml:space="preserve">Durch die Queue wird jeweils sichergestellt, dass Nachrichten in derselben Reihenfolge empfangen </w:t>
+      </w:r>
+      <w:r>
+        <w:t>werden,</w:t>
       </w:r>
       <w:r>
         <w:t xml:space="preserve"> wie die gesendet worden sind</w:t>
@@ -11264,26 +11218,14 @@
           <w:ilvl w:val="0"/>
           <w:numId w:val="8"/>
         </w:numPr>
-        <w:rPr>
-          <w:shd w:val="clear" w:color="auto" w:fill="F7F7F8"/>
-        </w:rPr>
-      </w:pPr>
-      <w:r>
-        <w:rPr>
-          <w:shd w:val="clear" w:color="auto" w:fill="F7F7F8"/>
-        </w:rPr>
+      </w:pPr>
+      <w:r>
         <w:t xml:space="preserve">Publisher-Subscriber </w:t>
       </w:r>
       <w:r>
-        <w:rPr>
-          <w:shd w:val="clear" w:color="auto" w:fill="F7F7F8"/>
-        </w:rPr>
         <w:t>Kommunikation</w:t>
       </w:r>
       <w:r>
-        <w:rPr>
-          <w:shd w:val="clear" w:color="auto" w:fill="F7F7F8"/>
-        </w:rPr>
         <w:t>: Benachrichtigungssystem wo sich interessierte Personen für Benachrichtigungen subscriben können</w:t>
       </w:r>
     </w:p>

</xml_diff>